<commit_message>
update readme and deleat pdf
</commit_message>
<xml_diff>
--- a/resources/Report.docx
+++ b/resources/Report.docx
@@ -69,7 +69,30 @@
         <w:rPr>
           <w:u w:val="single"/>
         </w:rPr>
-        <w:t>Counts:</w:t>
+        <w:t>Terminology</w:t>
+      </w:r>
+      <w:r>
+        <w:rPr>
+          <w:u w:val="single"/>
+        </w:rPr>
+        <w:t>:</w:t>
+      </w:r>
+    </w:p>
+    <w:p>
+      <w:pPr>
+        <w:bidi w:val="0"/>
+        <w:rPr>
+          <w:u w:val="single"/>
+        </w:rPr>
+      </w:pPr>
+      <w:r>
+        <w:t>Counts</w:t>
+      </w:r>
+      <w:r>
+        <w:rPr>
+          <w:u w:val="single"/>
+        </w:rPr>
+        <w:t>:</w:t>
       </w:r>
     </w:p>
     <w:p>
@@ -198,7 +221,23 @@
       </w:r>
       <w:proofErr w:type="gramEnd"/>
       <w:r>
-        <w:t>F = f), count(L = l), and count(F = f, L = l).</w:t>
+        <w:t>F = f), </w:t>
+      </w:r>
+      <w:proofErr w:type="gramStart"/>
+      <w:r>
+        <w:t>count(</w:t>
+      </w:r>
+      <w:proofErr w:type="gramEnd"/>
+      <w:r>
+        <w:t>L = l), and </w:t>
+      </w:r>
+      <w:proofErr w:type="gramStart"/>
+      <w:r>
+        <w:t>count(</w:t>
+      </w:r>
+      <w:proofErr w:type="gramEnd"/>
+      <w:r>
+        <w:t>F = f, L = l).</w:t>
       </w:r>
     </w:p>
     <w:p>
@@ -229,15 +268,11 @@
       <w:pPr>
         <w:bidi w:val="0"/>
         <w:rPr>
-          <w:b/>
-          <w:bCs/>
           <w:u w:val="single"/>
         </w:rPr>
       </w:pPr>
       <w:r>
         <w:rPr>
-          <w:b/>
-          <w:bCs/>
           <w:u w:val="single"/>
         </w:rPr>
         <w:t>Steps</w:t>
@@ -355,7 +390,11 @@
       <w:proofErr w:type="spellEnd"/>
       <w:proofErr w:type="gramEnd"/>
       <w:r>
-        <w:t>=l). The step uses </w:t>
+        <w:t xml:space="preserve">=l). The step </w:t>
+      </w:r>
+      <w:r>
+        <w:lastRenderedPageBreak/>
+        <w:t>uses </w:t>
       </w:r>
       <w:proofErr w:type="spellStart"/>
       <w:r>
@@ -372,7 +411,6 @@
         <w:ind w:left="720"/>
       </w:pPr>
       <w:r>
-        <w:lastRenderedPageBreak/>
         <w:t xml:space="preserve">Output: (Text lexeme, Text </w:t>
       </w:r>
       <w:proofErr w:type="spellStart"/>
@@ -414,11 +452,11 @@
       </w:r>
       <w:proofErr w:type="gramStart"/>
       <w:r>
-        <w:t>5:v</w:t>
+        <w:t>5:v6:v7:v</w:t>
       </w:r>
       <w:proofErr w:type="gramEnd"/>
       <w:r>
-        <w:t>6:v7:v8, vi is space separated vector.</w:t>
+        <w:t>8, vi is space separated vector.</w:t>
       </w:r>
     </w:p>
     <w:p>
@@ -455,11 +493,8 @@
     </w:p>
     <w:p>
       <w:pPr>
-        <w:numPr>
-          <w:ilvl w:val="0"/>
-          <w:numId w:val="3"/>
-        </w:numPr>
-        <w:bidi w:val="0"/>
+        <w:bidi w:val="0"/>
+        <w:ind w:left="720"/>
       </w:pPr>
     </w:p>
     <w:p>
@@ -527,10 +562,7 @@
         <w:t>Step02:</w:t>
       </w:r>
       <w:r>
-        <w:t xml:space="preserve"> </w:t>
-      </w:r>
-      <w:r>
-        <w:t>Map output records=</w:t>
+        <w:t xml:space="preserve"> Map output records=</w:t>
       </w:r>
       <w:r>
         <w:t>617726426</w:t>
@@ -545,10 +577,7 @@
         <w:t>Step 1:</w:t>
       </w:r>
       <w:r>
-        <w:t xml:space="preserve"> </w:t>
-      </w:r>
-      <w:r>
-        <w:t>Map output records=</w:t>
+        <w:t xml:space="preserve"> Map output records=</w:t>
       </w:r>
       <w:r>
         <w:rPr>
@@ -569,10 +598,7 @@
         <w:t>Step 2:</w:t>
       </w:r>
       <w:r>
-        <w:t xml:space="preserve"> </w:t>
-      </w:r>
-      <w:r>
-        <w:t>Map output records=</w:t>
+        <w:t xml:space="preserve"> Map output records=</w:t>
       </w:r>
       <w:r>
         <w:rPr>
@@ -593,10 +619,7 @@
         <w:t>Step 3:</w:t>
       </w:r>
       <w:r>
-        <w:t xml:space="preserve"> </w:t>
-      </w:r>
-      <w:r>
-        <w:t>Map output records=</w:t>
+        <w:t xml:space="preserve"> Map output records=</w:t>
       </w:r>
       <w:r>
         <w:t>667</w:t>
@@ -611,10 +634,7 @@
         <w:t>Step 4:</w:t>
       </w:r>
       <w:r>
-        <w:t xml:space="preserve"> </w:t>
-      </w:r>
-      <w:r>
-        <w:t>Map output records=506920</w:t>
+        <w:t xml:space="preserve"> Map output records=506920</w:t>
       </w:r>
     </w:p>
     <w:p>
@@ -704,10 +724,7 @@
         <w:t xml:space="preserve"> </w:t>
       </w:r>
       <w:r>
-        <w:t>1468179361</w:t>
-      </w:r>
-      <w:r>
-        <w:t xml:space="preserve"> </w:t>
+        <w:t xml:space="preserve">1468179361 </w:t>
       </w:r>
     </w:p>
     <w:p>
@@ -781,7 +798,17 @@
           <w:szCs w:val="44"/>
           <w:u w:val="single"/>
         </w:rPr>
-        <w:t>Records:</w:t>
+        <w:t>Results</w:t>
+      </w:r>
+      <w:r>
+        <w:rPr>
+          <w:b/>
+          <w:bCs/>
+          <w:sz w:val="44"/>
+          <w:szCs w:val="44"/>
+          <w:u w:val="single"/>
+        </w:rPr>
+        <w:t>:</w:t>
       </w:r>
     </w:p>
     <w:p>
@@ -790,6 +817,9 @@
         <w:ind w:left="720"/>
       </w:pPr>
       <w:r>
+        <w:rPr>
+          <w:noProof/>
+        </w:rPr>
         <w:drawing>
           <wp:inline distT="0" distB="0" distL="0" distR="0" wp14:anchorId="00CD087E" wp14:editId="6D756170">
             <wp:extent cx="5274310" cy="1305560"/>
@@ -833,220 +863,78 @@
         <w:ind w:left="720"/>
       </w:pPr>
       <w:r>
-        <w:t>10 NGRAM Files:</w:t>
+        <w:t>Evaluating:</w:t>
       </w:r>
     </w:p>
     <w:p>
       <w:pPr>
         <w:bidi w:val="0"/>
         <w:ind w:left="720"/>
-        <w:rPr>
-          <w:u w:val="single"/>
-        </w:rPr>
-      </w:pPr>
-      <w:r>
-        <w:rPr>
-          <w:u w:val="single"/>
-        </w:rPr>
-        <w:t>Class: TRUE</w:t>
-      </w:r>
-    </w:p>
-    <w:p>
-      <w:pPr>
-        <w:numPr>
-          <w:ilvl w:val="0"/>
-          <w:numId w:val="6"/>
-        </w:numPr>
-        <w:bidi w:val="0"/>
-      </w:pPr>
-      <w:r>
-        <w:t>Precision: 0.090</w:t>
-      </w:r>
-      <w:r>
-        <w:rPr>
-          <w:rFonts w:ascii="Arial" w:hAnsi="Arial" w:cs="Arial"/>
-        </w:rPr>
-        <w:t>​</w:t>
-      </w:r>
-    </w:p>
-    <w:p>
-      <w:pPr>
-        <w:numPr>
-          <w:ilvl w:val="0"/>
-          <w:numId w:val="6"/>
-        </w:numPr>
-        <w:bidi w:val="0"/>
-      </w:pPr>
-      <w:r>
-        <w:t>Recall (TP Rate): 0.769</w:t>
-      </w:r>
-      <w:r>
-        <w:rPr>
-          <w:rFonts w:ascii="Arial" w:hAnsi="Arial" w:cs="Arial"/>
-        </w:rPr>
-        <w:t>​</w:t>
-      </w:r>
-    </w:p>
-    <w:p>
-      <w:pPr>
-        <w:numPr>
-          <w:ilvl w:val="0"/>
-          <w:numId w:val="6"/>
-        </w:numPr>
-        <w:bidi w:val="0"/>
-      </w:pPr>
-      <w:r>
-        <w:t>F-Measure: 0.162</w:t>
-      </w:r>
-      <w:r>
-        <w:rPr>
-          <w:rFonts w:ascii="Arial" w:hAnsi="Arial" w:cs="Arial"/>
-        </w:rPr>
-        <w:t>​</w:t>
+      </w:pPr>
+      <w:r>
+        <w:t>10 NGRAM Files</w:t>
+      </w:r>
+      <w:r>
+        <w:t xml:space="preserve"> (</w:t>
+      </w:r>
+      <w:r>
+        <w:t>Classifier</w:t>
+      </w:r>
+      <w:r>
+        <w:t xml:space="preserve"> </w:t>
+      </w:r>
+      <w:r>
+        <w:t xml:space="preserve">- </w:t>
+      </w:r>
+      <w:r>
+        <w:t>trees J48)</w:t>
+      </w:r>
+      <w:r>
+        <w:t>:</w:t>
       </w:r>
     </w:p>
     <w:p>
       <w:pPr>
         <w:bidi w:val="0"/>
         <w:ind w:left="720"/>
-        <w:rPr>
-          <w:u w:val="single"/>
-        </w:rPr>
-      </w:pPr>
-      <w:r>
-        <w:rPr>
-          <w:u w:val="single"/>
-        </w:rPr>
-        <w:t>Class: FALSE</w:t>
-      </w:r>
-    </w:p>
-    <w:p>
-      <w:pPr>
-        <w:numPr>
-          <w:ilvl w:val="0"/>
-          <w:numId w:val="7"/>
-        </w:numPr>
-        <w:bidi w:val="0"/>
-      </w:pPr>
-      <w:r>
-        <w:t>Precision: 0.908</w:t>
-      </w:r>
-      <w:r>
-        <w:rPr>
-          <w:rFonts w:ascii="Arial" w:hAnsi="Arial" w:cs="Arial"/>
-        </w:rPr>
-        <w:t>​</w:t>
-      </w:r>
-    </w:p>
-    <w:p>
-      <w:pPr>
-        <w:numPr>
-          <w:ilvl w:val="0"/>
-          <w:numId w:val="7"/>
-        </w:numPr>
-        <w:bidi w:val="0"/>
-      </w:pPr>
-      <w:r>
-        <w:t>Recall (TP Rate): 0.227</w:t>
-      </w:r>
-      <w:r>
-        <w:rPr>
-          <w:rFonts w:ascii="Arial" w:hAnsi="Arial" w:cs="Arial"/>
-        </w:rPr>
-        <w:t>​</w:t>
-      </w:r>
-    </w:p>
-    <w:p>
-      <w:pPr>
-        <w:numPr>
-          <w:ilvl w:val="0"/>
-          <w:numId w:val="7"/>
-        </w:numPr>
-        <w:bidi w:val="0"/>
-      </w:pPr>
-      <w:r>
-        <w:t>F-Measure: 0.363</w:t>
-      </w:r>
-      <w:r>
-        <w:rPr>
-          <w:rFonts w:ascii="Arial" w:hAnsi="Arial" w:cs="Arial"/>
-        </w:rPr>
-        <w:t>​</w:t>
-      </w:r>
-      <w:hyperlink r:id="rId6" w:tgtFrame="_blank" w:history="1">
-        <w:r>
-          <w:t>ejmaces.com</w:t>
-        </w:r>
-      </w:hyperlink>
-    </w:p>
-    <w:p>
-      <w:pPr>
-        <w:bidi w:val="0"/>
-        <w:ind w:left="720"/>
-        <w:rPr>
-          <w:u w:val="single"/>
-        </w:rPr>
-      </w:pPr>
-      <w:r>
-        <w:rPr>
-          <w:u w:val="single"/>
-        </w:rPr>
-        <w:t>Weighted Average:</w:t>
-      </w:r>
-    </w:p>
-    <w:p>
-      <w:pPr>
-        <w:numPr>
-          <w:ilvl w:val="0"/>
-          <w:numId w:val="8"/>
-        </w:numPr>
-        <w:bidi w:val="0"/>
-      </w:pPr>
-      <w:r>
-        <w:t>Precision: 0.833</w:t>
-      </w:r>
-      <w:r>
-        <w:rPr>
-          <w:rFonts w:ascii="Arial" w:hAnsi="Arial" w:cs="Arial"/>
-        </w:rPr>
-        <w:t>​</w:t>
-      </w:r>
-    </w:p>
-    <w:p>
-      <w:pPr>
-        <w:numPr>
-          <w:ilvl w:val="0"/>
-          <w:numId w:val="8"/>
-        </w:numPr>
-        <w:bidi w:val="0"/>
-      </w:pPr>
-      <w:r>
-        <w:t>Recall (TP Rate): 0.276</w:t>
-      </w:r>
-      <w:r>
-        <w:rPr>
-          <w:rFonts w:ascii="Arial" w:hAnsi="Arial" w:cs="Arial"/>
-        </w:rPr>
-        <w:t>​</w:t>
-      </w:r>
-    </w:p>
-    <w:p>
-      <w:pPr>
-        <w:numPr>
-          <w:ilvl w:val="0"/>
-          <w:numId w:val="8"/>
-        </w:numPr>
-        <w:bidi w:val="0"/>
-      </w:pPr>
-      <w:r>
-        <w:t>F-Measure: 0.345</w:t>
-      </w:r>
-    </w:p>
-    <w:p>
-      <w:pPr>
-        <w:bidi w:val="0"/>
-        <w:ind w:left="720"/>
-      </w:pPr>
+      </w:pPr>
+      <w:r>
+        <w:drawing>
+          <wp:inline distT="0" distB="0" distL="0" distR="0" wp14:anchorId="5D69F308" wp14:editId="72D319F0">
+            <wp:extent cx="5274310" cy="2667635"/>
+            <wp:effectExtent l="0" t="0" r="2540" b="0"/>
+            <wp:docPr id="460030312" name="Picture 1"/>
+            <wp:cNvGraphicFramePr>
+              <a:graphicFrameLocks xmlns:a="http://schemas.openxmlformats.org/drawingml/2006/main" noChangeAspect="1"/>
+            </wp:cNvGraphicFramePr>
+            <a:graphic xmlns:a="http://schemas.openxmlformats.org/drawingml/2006/main">
+              <a:graphicData uri="http://schemas.openxmlformats.org/drawingml/2006/picture">
+                <pic:pic xmlns:pic="http://schemas.openxmlformats.org/drawingml/2006/picture">
+                  <pic:nvPicPr>
+                    <pic:cNvPr id="460030312" name=""/>
+                    <pic:cNvPicPr/>
+                  </pic:nvPicPr>
+                  <pic:blipFill>
+                    <a:blip r:embed="rId6"/>
+                    <a:stretch>
+                      <a:fillRect/>
+                    </a:stretch>
+                  </pic:blipFill>
+                  <pic:spPr>
+                    <a:xfrm>
+                      <a:off x="0" y="0"/>
+                      <a:ext cx="5274310" cy="2667635"/>
+                    </a:xfrm>
+                    <a:prstGeom prst="rect">
+                      <a:avLst/>
+                    </a:prstGeom>
+                  </pic:spPr>
+                </pic:pic>
+              </a:graphicData>
+            </a:graphic>
+          </wp:inline>
+        </w:drawing>
+      </w:r>
     </w:p>
     <w:p>
       <w:pPr>
@@ -1057,7 +945,6 @@
       <w:pPr>
         <w:jc w:val="right"/>
         <w:rPr>
-          <w:rFonts w:hint="cs"/>
           <w:rtl/>
         </w:rPr>
       </w:pPr>
@@ -2656,18 +2543,18 @@
     <w:lsdException w:name="Unresolved Mention" w:semiHidden="1" w:unhideWhenUsed="1"/>
     <w:lsdException w:name="Smart Link" w:semiHidden="1" w:unhideWhenUsed="1"/>
   </w:latentStyles>
-  <w:style w:type="paragraph" w:default="1" w:styleId="a">
+  <w:style w:type="paragraph" w:default="1" w:styleId="Normal">
     <w:name w:val="Normal"/>
     <w:qFormat/>
     <w:pPr>
       <w:bidi/>
     </w:pPr>
   </w:style>
-  <w:style w:type="paragraph" w:styleId="1">
+  <w:style w:type="paragraph" w:styleId="Heading1">
     <w:name w:val="heading 1"/>
-    <w:basedOn w:val="a"/>
-    <w:next w:val="a"/>
-    <w:link w:val="10"/>
+    <w:basedOn w:val="Normal"/>
+    <w:next w:val="Normal"/>
+    <w:link w:val="Heading1Char"/>
     <w:uiPriority w:val="9"/>
     <w:qFormat/>
     <w:rsid w:val="00227E82"/>
@@ -2684,11 +2571,11 @@
       <w:szCs w:val="40"/>
     </w:rPr>
   </w:style>
-  <w:style w:type="paragraph" w:styleId="2">
+  <w:style w:type="paragraph" w:styleId="Heading2">
     <w:name w:val="heading 2"/>
-    <w:basedOn w:val="a"/>
-    <w:next w:val="a"/>
-    <w:link w:val="20"/>
+    <w:basedOn w:val="Normal"/>
+    <w:next w:val="Normal"/>
+    <w:link w:val="Heading2Char"/>
     <w:uiPriority w:val="9"/>
     <w:semiHidden/>
     <w:unhideWhenUsed/>
@@ -2707,11 +2594,11 @@
       <w:szCs w:val="32"/>
     </w:rPr>
   </w:style>
-  <w:style w:type="paragraph" w:styleId="3">
+  <w:style w:type="paragraph" w:styleId="Heading3">
     <w:name w:val="heading 3"/>
-    <w:basedOn w:val="a"/>
-    <w:next w:val="a"/>
-    <w:link w:val="30"/>
+    <w:basedOn w:val="Normal"/>
+    <w:next w:val="Normal"/>
+    <w:link w:val="Heading3Char"/>
     <w:uiPriority w:val="9"/>
     <w:semiHidden/>
     <w:unhideWhenUsed/>
@@ -2730,11 +2617,11 @@
       <w:szCs w:val="28"/>
     </w:rPr>
   </w:style>
-  <w:style w:type="paragraph" w:styleId="4">
+  <w:style w:type="paragraph" w:styleId="Heading4">
     <w:name w:val="heading 4"/>
-    <w:basedOn w:val="a"/>
-    <w:next w:val="a"/>
-    <w:link w:val="40"/>
+    <w:basedOn w:val="Normal"/>
+    <w:next w:val="Normal"/>
+    <w:link w:val="Heading4Char"/>
     <w:uiPriority w:val="9"/>
     <w:semiHidden/>
     <w:unhideWhenUsed/>
@@ -2753,11 +2640,11 @@
       <w:color w:val="0F4761" w:themeColor="accent1" w:themeShade="BF"/>
     </w:rPr>
   </w:style>
-  <w:style w:type="paragraph" w:styleId="5">
+  <w:style w:type="paragraph" w:styleId="Heading5">
     <w:name w:val="heading 5"/>
-    <w:basedOn w:val="a"/>
-    <w:next w:val="a"/>
-    <w:link w:val="50"/>
+    <w:basedOn w:val="Normal"/>
+    <w:next w:val="Normal"/>
+    <w:link w:val="Heading5Char"/>
     <w:uiPriority w:val="9"/>
     <w:semiHidden/>
     <w:unhideWhenUsed/>
@@ -2774,11 +2661,11 @@
       <w:color w:val="0F4761" w:themeColor="accent1" w:themeShade="BF"/>
     </w:rPr>
   </w:style>
-  <w:style w:type="paragraph" w:styleId="6">
+  <w:style w:type="paragraph" w:styleId="Heading6">
     <w:name w:val="heading 6"/>
-    <w:basedOn w:val="a"/>
-    <w:next w:val="a"/>
-    <w:link w:val="60"/>
+    <w:basedOn w:val="Normal"/>
+    <w:next w:val="Normal"/>
+    <w:link w:val="Heading6Char"/>
     <w:uiPriority w:val="9"/>
     <w:semiHidden/>
     <w:unhideWhenUsed/>
@@ -2797,11 +2684,11 @@
       <w:color w:val="595959" w:themeColor="text1" w:themeTint="A6"/>
     </w:rPr>
   </w:style>
-  <w:style w:type="paragraph" w:styleId="7">
+  <w:style w:type="paragraph" w:styleId="Heading7">
     <w:name w:val="heading 7"/>
-    <w:basedOn w:val="a"/>
-    <w:next w:val="a"/>
-    <w:link w:val="70"/>
+    <w:basedOn w:val="Normal"/>
+    <w:next w:val="Normal"/>
+    <w:link w:val="Heading7Char"/>
     <w:uiPriority w:val="9"/>
     <w:semiHidden/>
     <w:unhideWhenUsed/>
@@ -2818,11 +2705,11 @@
       <w:color w:val="595959" w:themeColor="text1" w:themeTint="A6"/>
     </w:rPr>
   </w:style>
-  <w:style w:type="paragraph" w:styleId="8">
+  <w:style w:type="paragraph" w:styleId="Heading8">
     <w:name w:val="heading 8"/>
-    <w:basedOn w:val="a"/>
-    <w:next w:val="a"/>
-    <w:link w:val="80"/>
+    <w:basedOn w:val="Normal"/>
+    <w:next w:val="Normal"/>
+    <w:link w:val="Heading8Char"/>
     <w:uiPriority w:val="9"/>
     <w:semiHidden/>
     <w:unhideWhenUsed/>
@@ -2841,11 +2728,11 @@
       <w:color w:val="272727" w:themeColor="text1" w:themeTint="D8"/>
     </w:rPr>
   </w:style>
-  <w:style w:type="paragraph" w:styleId="9">
+  <w:style w:type="paragraph" w:styleId="Heading9">
     <w:name w:val="heading 9"/>
-    <w:basedOn w:val="a"/>
-    <w:next w:val="a"/>
-    <w:link w:val="90"/>
+    <w:basedOn w:val="Normal"/>
+    <w:next w:val="Normal"/>
+    <w:link w:val="Heading9Char"/>
     <w:uiPriority w:val="9"/>
     <w:semiHidden/>
     <w:unhideWhenUsed/>
@@ -2862,12 +2749,12 @@
       <w:color w:val="272727" w:themeColor="text1" w:themeTint="D8"/>
     </w:rPr>
   </w:style>
-  <w:style w:type="character" w:default="1" w:styleId="a0">
+  <w:style w:type="character" w:default="1" w:styleId="DefaultParagraphFont">
     <w:name w:val="Default Paragraph Font"/>
     <w:uiPriority w:val="1"/>
     <w:unhideWhenUsed/>
   </w:style>
-  <w:style w:type="table" w:default="1" w:styleId="a1">
+  <w:style w:type="table" w:default="1" w:styleId="TableNormal">
     <w:name w:val="Normal Table"/>
     <w:uiPriority w:val="99"/>
     <w:semiHidden/>
@@ -2882,16 +2769,16 @@
       </w:tblCellMar>
     </w:tblPr>
   </w:style>
-  <w:style w:type="numbering" w:default="1" w:styleId="a2">
+  <w:style w:type="numbering" w:default="1" w:styleId="NoList">
     <w:name w:val="No List"/>
     <w:uiPriority w:val="99"/>
     <w:semiHidden/>
     <w:unhideWhenUsed/>
   </w:style>
-  <w:style w:type="character" w:customStyle="1" w:styleId="10">
-    <w:name w:val="כותרת 1 תו"/>
-    <w:basedOn w:val="a0"/>
-    <w:link w:val="1"/>
+  <w:style w:type="character" w:customStyle="1" w:styleId="Heading1Char">
+    <w:name w:val="Heading 1 Char"/>
+    <w:basedOn w:val="DefaultParagraphFont"/>
+    <w:link w:val="Heading1"/>
     <w:uiPriority w:val="9"/>
     <w:rsid w:val="00227E82"/>
     <w:rPr>
@@ -2901,10 +2788,10 @@
       <w:szCs w:val="40"/>
     </w:rPr>
   </w:style>
-  <w:style w:type="character" w:customStyle="1" w:styleId="20">
-    <w:name w:val="כותרת 2 תו"/>
-    <w:basedOn w:val="a0"/>
-    <w:link w:val="2"/>
+  <w:style w:type="character" w:customStyle="1" w:styleId="Heading2Char">
+    <w:name w:val="Heading 2 Char"/>
+    <w:basedOn w:val="DefaultParagraphFont"/>
+    <w:link w:val="Heading2"/>
     <w:uiPriority w:val="9"/>
     <w:semiHidden/>
     <w:rsid w:val="00227E82"/>
@@ -2915,10 +2802,10 @@
       <w:szCs w:val="32"/>
     </w:rPr>
   </w:style>
-  <w:style w:type="character" w:customStyle="1" w:styleId="30">
-    <w:name w:val="כותרת 3 תו"/>
-    <w:basedOn w:val="a0"/>
-    <w:link w:val="3"/>
+  <w:style w:type="character" w:customStyle="1" w:styleId="Heading3Char">
+    <w:name w:val="Heading 3 Char"/>
+    <w:basedOn w:val="DefaultParagraphFont"/>
+    <w:link w:val="Heading3"/>
     <w:uiPriority w:val="9"/>
     <w:semiHidden/>
     <w:rsid w:val="00227E82"/>
@@ -2929,10 +2816,10 @@
       <w:szCs w:val="28"/>
     </w:rPr>
   </w:style>
-  <w:style w:type="character" w:customStyle="1" w:styleId="40">
-    <w:name w:val="כותרת 4 תו"/>
-    <w:basedOn w:val="a0"/>
-    <w:link w:val="4"/>
+  <w:style w:type="character" w:customStyle="1" w:styleId="Heading4Char">
+    <w:name w:val="Heading 4 Char"/>
+    <w:basedOn w:val="DefaultParagraphFont"/>
+    <w:link w:val="Heading4"/>
     <w:uiPriority w:val="9"/>
     <w:semiHidden/>
     <w:rsid w:val="00227E82"/>
@@ -2943,10 +2830,10 @@
       <w:color w:val="0F4761" w:themeColor="accent1" w:themeShade="BF"/>
     </w:rPr>
   </w:style>
-  <w:style w:type="character" w:customStyle="1" w:styleId="50">
-    <w:name w:val="כותרת 5 תו"/>
-    <w:basedOn w:val="a0"/>
-    <w:link w:val="5"/>
+  <w:style w:type="character" w:customStyle="1" w:styleId="Heading5Char">
+    <w:name w:val="Heading 5 Char"/>
+    <w:basedOn w:val="DefaultParagraphFont"/>
+    <w:link w:val="Heading5"/>
     <w:uiPriority w:val="9"/>
     <w:semiHidden/>
     <w:rsid w:val="00227E82"/>
@@ -2955,10 +2842,10 @@
       <w:color w:val="0F4761" w:themeColor="accent1" w:themeShade="BF"/>
     </w:rPr>
   </w:style>
-  <w:style w:type="character" w:customStyle="1" w:styleId="60">
-    <w:name w:val="כותרת 6 תו"/>
-    <w:basedOn w:val="a0"/>
-    <w:link w:val="6"/>
+  <w:style w:type="character" w:customStyle="1" w:styleId="Heading6Char">
+    <w:name w:val="Heading 6 Char"/>
+    <w:basedOn w:val="DefaultParagraphFont"/>
+    <w:link w:val="Heading6"/>
     <w:uiPriority w:val="9"/>
     <w:semiHidden/>
     <w:rsid w:val="00227E82"/>
@@ -2969,10 +2856,10 @@
       <w:color w:val="595959" w:themeColor="text1" w:themeTint="A6"/>
     </w:rPr>
   </w:style>
-  <w:style w:type="character" w:customStyle="1" w:styleId="70">
-    <w:name w:val="כותרת 7 תו"/>
-    <w:basedOn w:val="a0"/>
-    <w:link w:val="7"/>
+  <w:style w:type="character" w:customStyle="1" w:styleId="Heading7Char">
+    <w:name w:val="Heading 7 Char"/>
+    <w:basedOn w:val="DefaultParagraphFont"/>
+    <w:link w:val="Heading7"/>
     <w:uiPriority w:val="9"/>
     <w:semiHidden/>
     <w:rsid w:val="00227E82"/>
@@ -2981,10 +2868,10 @@
       <w:color w:val="595959" w:themeColor="text1" w:themeTint="A6"/>
     </w:rPr>
   </w:style>
-  <w:style w:type="character" w:customStyle="1" w:styleId="80">
-    <w:name w:val="כותרת 8 תו"/>
-    <w:basedOn w:val="a0"/>
-    <w:link w:val="8"/>
+  <w:style w:type="character" w:customStyle="1" w:styleId="Heading8Char">
+    <w:name w:val="Heading 8 Char"/>
+    <w:basedOn w:val="DefaultParagraphFont"/>
+    <w:link w:val="Heading8"/>
     <w:uiPriority w:val="9"/>
     <w:semiHidden/>
     <w:rsid w:val="00227E82"/>
@@ -2995,10 +2882,10 @@
       <w:color w:val="272727" w:themeColor="text1" w:themeTint="D8"/>
     </w:rPr>
   </w:style>
-  <w:style w:type="character" w:customStyle="1" w:styleId="90">
-    <w:name w:val="כותרת 9 תו"/>
-    <w:basedOn w:val="a0"/>
-    <w:link w:val="9"/>
+  <w:style w:type="character" w:customStyle="1" w:styleId="Heading9Char">
+    <w:name w:val="Heading 9 Char"/>
+    <w:basedOn w:val="DefaultParagraphFont"/>
+    <w:link w:val="Heading9"/>
     <w:uiPriority w:val="9"/>
     <w:semiHidden/>
     <w:rsid w:val="00227E82"/>
@@ -3007,11 +2894,11 @@
       <w:color w:val="272727" w:themeColor="text1" w:themeTint="D8"/>
     </w:rPr>
   </w:style>
-  <w:style w:type="paragraph" w:styleId="a3">
+  <w:style w:type="paragraph" w:styleId="Title">
     <w:name w:val="Title"/>
-    <w:basedOn w:val="a"/>
-    <w:next w:val="a"/>
-    <w:link w:val="a4"/>
+    <w:basedOn w:val="Normal"/>
+    <w:next w:val="Normal"/>
+    <w:link w:val="TitleChar"/>
     <w:uiPriority w:val="10"/>
     <w:qFormat/>
     <w:rsid w:val="00227E82"/>
@@ -3027,10 +2914,10 @@
       <w:szCs w:val="56"/>
     </w:rPr>
   </w:style>
-  <w:style w:type="character" w:customStyle="1" w:styleId="a4">
-    <w:name w:val="כותרת טקסט תו"/>
-    <w:basedOn w:val="a0"/>
-    <w:link w:val="a3"/>
+  <w:style w:type="character" w:customStyle="1" w:styleId="TitleChar">
+    <w:name w:val="Title Char"/>
+    <w:basedOn w:val="DefaultParagraphFont"/>
+    <w:link w:val="Title"/>
     <w:uiPriority w:val="10"/>
     <w:rsid w:val="00227E82"/>
     <w:rPr>
@@ -3041,11 +2928,11 @@
       <w:szCs w:val="56"/>
     </w:rPr>
   </w:style>
-  <w:style w:type="paragraph" w:styleId="a5">
+  <w:style w:type="paragraph" w:styleId="Subtitle">
     <w:name w:val="Subtitle"/>
-    <w:basedOn w:val="a"/>
-    <w:next w:val="a"/>
-    <w:link w:val="a6"/>
+    <w:basedOn w:val="Normal"/>
+    <w:next w:val="Normal"/>
+    <w:link w:val="SubtitleChar"/>
     <w:uiPriority w:val="11"/>
     <w:qFormat/>
     <w:rsid w:val="00227E82"/>
@@ -3062,10 +2949,10 @@
       <w:szCs w:val="28"/>
     </w:rPr>
   </w:style>
-  <w:style w:type="character" w:customStyle="1" w:styleId="a6">
-    <w:name w:val="כותרת משנה תו"/>
-    <w:basedOn w:val="a0"/>
-    <w:link w:val="a5"/>
+  <w:style w:type="character" w:customStyle="1" w:styleId="SubtitleChar">
+    <w:name w:val="Subtitle Char"/>
+    <w:basedOn w:val="DefaultParagraphFont"/>
+    <w:link w:val="Subtitle"/>
     <w:uiPriority w:val="11"/>
     <w:rsid w:val="00227E82"/>
     <w:rPr>
@@ -3076,11 +2963,11 @@
       <w:szCs w:val="28"/>
     </w:rPr>
   </w:style>
-  <w:style w:type="paragraph" w:styleId="a7">
+  <w:style w:type="paragraph" w:styleId="Quote">
     <w:name w:val="Quote"/>
-    <w:basedOn w:val="a"/>
-    <w:next w:val="a"/>
-    <w:link w:val="a8"/>
+    <w:basedOn w:val="Normal"/>
+    <w:next w:val="Normal"/>
+    <w:link w:val="QuoteChar"/>
     <w:uiPriority w:val="29"/>
     <w:qFormat/>
     <w:rsid w:val="00227E82"/>
@@ -3094,10 +2981,10 @@
       <w:color w:val="404040" w:themeColor="text1" w:themeTint="BF"/>
     </w:rPr>
   </w:style>
-  <w:style w:type="character" w:customStyle="1" w:styleId="a8">
-    <w:name w:val="ציטוט תו"/>
-    <w:basedOn w:val="a0"/>
-    <w:link w:val="a7"/>
+  <w:style w:type="character" w:customStyle="1" w:styleId="QuoteChar">
+    <w:name w:val="Quote Char"/>
+    <w:basedOn w:val="DefaultParagraphFont"/>
+    <w:link w:val="Quote"/>
     <w:uiPriority w:val="29"/>
     <w:rsid w:val="00227E82"/>
     <w:rPr>
@@ -3106,9 +2993,9 @@
       <w:color w:val="404040" w:themeColor="text1" w:themeTint="BF"/>
     </w:rPr>
   </w:style>
-  <w:style w:type="paragraph" w:styleId="a9">
+  <w:style w:type="paragraph" w:styleId="ListParagraph">
     <w:name w:val="List Paragraph"/>
-    <w:basedOn w:val="a"/>
+    <w:basedOn w:val="Normal"/>
     <w:uiPriority w:val="34"/>
     <w:qFormat/>
     <w:rsid w:val="00227E82"/>
@@ -3117,9 +3004,9 @@
       <w:contextualSpacing/>
     </w:pPr>
   </w:style>
-  <w:style w:type="character" w:styleId="aa">
+  <w:style w:type="character" w:styleId="IntenseEmphasis">
     <w:name w:val="Intense Emphasis"/>
-    <w:basedOn w:val="a0"/>
+    <w:basedOn w:val="DefaultParagraphFont"/>
     <w:uiPriority w:val="21"/>
     <w:qFormat/>
     <w:rsid w:val="00227E82"/>
@@ -3129,11 +3016,11 @@
       <w:color w:val="0F4761" w:themeColor="accent1" w:themeShade="BF"/>
     </w:rPr>
   </w:style>
-  <w:style w:type="paragraph" w:styleId="ab">
+  <w:style w:type="paragraph" w:styleId="IntenseQuote">
     <w:name w:val="Intense Quote"/>
-    <w:basedOn w:val="a"/>
-    <w:next w:val="a"/>
-    <w:link w:val="ac"/>
+    <w:basedOn w:val="Normal"/>
+    <w:next w:val="Normal"/>
+    <w:link w:val="IntenseQuoteChar"/>
     <w:uiPriority w:val="30"/>
     <w:qFormat/>
     <w:rsid w:val="00227E82"/>
@@ -3152,10 +3039,10 @@
       <w:color w:val="0F4761" w:themeColor="accent1" w:themeShade="BF"/>
     </w:rPr>
   </w:style>
-  <w:style w:type="character" w:customStyle="1" w:styleId="ac">
-    <w:name w:val="ציטוט חזק תו"/>
-    <w:basedOn w:val="a0"/>
-    <w:link w:val="ab"/>
+  <w:style w:type="character" w:customStyle="1" w:styleId="IntenseQuoteChar">
+    <w:name w:val="Intense Quote Char"/>
+    <w:basedOn w:val="DefaultParagraphFont"/>
+    <w:link w:val="IntenseQuote"/>
     <w:uiPriority w:val="30"/>
     <w:rsid w:val="00227E82"/>
     <w:rPr>
@@ -3164,9 +3051,9 @@
       <w:color w:val="0F4761" w:themeColor="accent1" w:themeShade="BF"/>
     </w:rPr>
   </w:style>
-  <w:style w:type="character" w:styleId="ad">
+  <w:style w:type="character" w:styleId="IntenseReference">
     <w:name w:val="Intense Reference"/>
-    <w:basedOn w:val="a0"/>
+    <w:basedOn w:val="DefaultParagraphFont"/>
     <w:uiPriority w:val="32"/>
     <w:qFormat/>
     <w:rsid w:val="00227E82"/>
@@ -3180,7 +3067,7 @@
   </w:style>
   <w:style w:type="character" w:styleId="Hyperlink">
     <w:name w:val="Hyperlink"/>
-    <w:basedOn w:val="a0"/>
+    <w:basedOn w:val="DefaultParagraphFont"/>
     <w:uiPriority w:val="99"/>
     <w:unhideWhenUsed/>
     <w:rsid w:val="009959B0"/>
@@ -3189,9 +3076,9 @@
       <w:u w:val="single"/>
     </w:rPr>
   </w:style>
-  <w:style w:type="character" w:styleId="ae">
+  <w:style w:type="character" w:styleId="UnresolvedMention">
     <w:name w:val="Unresolved Mention"/>
-    <w:basedOn w:val="a0"/>
+    <w:basedOn w:val="DefaultParagraphFont"/>
     <w:uiPriority w:val="99"/>
     <w:semiHidden/>
     <w:unhideWhenUsed/>

</xml_diff>